<commit_message>
Solved all problems for exam preparation
</commit_message>
<xml_diff>
--- a/ProgrammingBasicsOcetober2016ExamPreparation/Programming Basics October Exam Preparation.docx
+++ b/ProgrammingBasicsOcetober2016ExamPreparation/Programming Basics October Exam Preparation.docx
@@ -7957,6 +7957,8 @@
             </w:r>
           </w:p>
         </w:tc>
+        <w:bookmarkStart w:id="18" w:name="_GoBack"/>
+        <w:bookmarkEnd w:id="18"/>
       </w:tr>
     </w:tbl>
     <w:p>
@@ -7972,13 +7974,27 @@
         </w:rPr>
         <w:t xml:space="preserve">Тестване на решението: </w:t>
       </w:r>
-      <w:hyperlink r:id="rId11" w:anchor="3https://judge.softuni.bg/Contests/Practice/Index/179" w:history="1">
+      <w:hyperlink r:id="rId11" w:anchor="3" w:history="1">
         <w:r>
           <w:rPr>
             <w:rStyle w:val="Hyperlink"/>
             <w:lang w:val="bg-BG"/>
           </w:rPr>
-          <w:t>тук</w:t>
+          <w:t>т</w:t>
+        </w:r>
+        <w:r>
+          <w:rPr>
+            <w:rStyle w:val="Hyperlink"/>
+            <w:lang w:val="bg-BG"/>
+          </w:rPr>
+          <w:t>у</w:t>
+        </w:r>
+        <w:r>
+          <w:rPr>
+            <w:rStyle w:val="Hyperlink"/>
+            <w:lang w:val="bg-BG"/>
+          </w:rPr>
+          <w:t>к</w:t>
         </w:r>
       </w:hyperlink>
       <w:r>
@@ -10501,8 +10517,6 @@
           <w:t>тук</w:t>
         </w:r>
       </w:hyperlink>
-      <w:bookmarkStart w:id="18" w:name="_GoBack"/>
-      <w:bookmarkEnd w:id="18"/>
     </w:p>
     <w:sectPr>
       <w:pgSz w:w="12240" w:h="15840"/>

</xml_diff>